<commit_message>
Commit before modifying the char states
</commit_message>
<xml_diff>
--- a/Entrega de Avances 2.docx
+++ b/Entrega de Avances 2.docx
@@ -121,21 +121,7 @@
         <w:rPr>
           <w:lang w:val="es-ES"/>
         </w:rPr>
-        <w:t xml:space="preserve">Se añadió la clase </w:t>
-      </w:r>
-      <w:proofErr w:type="spellStart"/>
-      <w:r>
-        <w:rPr>
-          <w:lang w:val="es-ES"/>
-        </w:rPr>
-        <w:t>Char</w:t>
-      </w:r>
-      <w:proofErr w:type="spellEnd"/>
-      <w:r>
-        <w:rPr>
-          <w:lang w:val="es-ES"/>
-        </w:rPr>
-        <w:t xml:space="preserve"> que es la clase base de los personajes dentro del juego, tanto el jugador, como enemigos, a partir de extender esta clase se formaran los enemigos.</w:t>
+        <w:t>Se añadió la clase Char que es la clase base de los personajes dentro del juego, tanto el jugador, como enemigos, a partir de extender esta clase se formaran los enemigos.</w:t>
       </w:r>
     </w:p>
     <w:p>
@@ -153,71 +139,7 @@
         <w:rPr>
           <w:lang w:val="es-ES"/>
         </w:rPr>
-        <w:t xml:space="preserve">Los </w:t>
-      </w:r>
-      <w:proofErr w:type="gramStart"/>
-      <w:r>
-        <w:rPr>
-          <w:lang w:val="es-ES"/>
-        </w:rPr>
-        <w:t>personajes(</w:t>
-      </w:r>
-      <w:proofErr w:type="spellStart"/>
-      <w:proofErr w:type="gramEnd"/>
-      <w:r>
-        <w:rPr>
-          <w:lang w:val="es-ES"/>
-        </w:rPr>
-        <w:t>Char</w:t>
-      </w:r>
-      <w:proofErr w:type="spellEnd"/>
-      <w:r>
-        <w:rPr>
-          <w:lang w:val="es-ES"/>
-        </w:rPr>
-        <w:t>) tienen una maquina de estados que regula el movimiento del personaje, para el movimiento del personaje se agregaron estados de “</w:t>
-      </w:r>
-      <w:proofErr w:type="spellStart"/>
-      <w:r>
-        <w:rPr>
-          <w:lang w:val="es-ES"/>
-        </w:rPr>
-        <w:t>Iddle</w:t>
-      </w:r>
-      <w:proofErr w:type="spellEnd"/>
-      <w:r>
-        <w:rPr>
-          <w:lang w:val="es-ES"/>
-        </w:rPr>
-        <w:t>”, “</w:t>
-      </w:r>
-      <w:proofErr w:type="spellStart"/>
-      <w:r>
-        <w:rPr>
-          <w:lang w:val="es-ES"/>
-        </w:rPr>
-        <w:t>Moving</w:t>
-      </w:r>
-      <w:proofErr w:type="spellEnd"/>
-      <w:r>
-        <w:rPr>
-          <w:lang w:val="es-ES"/>
-        </w:rPr>
-        <w:t>” y “</w:t>
-      </w:r>
-      <w:proofErr w:type="spellStart"/>
-      <w:r>
-        <w:rPr>
-          <w:lang w:val="es-ES"/>
-        </w:rPr>
-        <w:t>Shooting</w:t>
-      </w:r>
-      <w:proofErr w:type="spellEnd"/>
-      <w:r>
-        <w:rPr>
-          <w:lang w:val="es-ES"/>
-        </w:rPr>
-        <w:t>”.</w:t>
+        <w:t>Los personajes(Char) tienen una maquina de estados que regula el movimiento del personaje, para el movimiento del personaje se agregaron estados de “Iddle”, “Moving” y “Shooting”.</w:t>
       </w:r>
     </w:p>
     <w:p>
@@ -253,29 +175,7 @@
         <w:rPr>
           <w:lang w:val="es-ES"/>
         </w:rPr>
-        <w:t xml:space="preserve">El personaje se mueve en línea recta hacia el lugar donde se le dé </w:t>
-      </w:r>
-      <w:proofErr w:type="spellStart"/>
-      <w:proofErr w:type="gramStart"/>
-      <w:r>
-        <w:rPr>
-          <w:lang w:val="es-ES"/>
-        </w:rPr>
-        <w:t>clic</w:t>
-      </w:r>
-      <w:r>
-        <w:rPr>
-          <w:lang w:val="es-ES"/>
-        </w:rPr>
-        <w:t>k</w:t>
-      </w:r>
-      <w:proofErr w:type="spellEnd"/>
-      <w:proofErr w:type="gramEnd"/>
-      <w:r>
-        <w:rPr>
-          <w:lang w:val="es-ES"/>
-        </w:rPr>
-        <w:t>.</w:t>
+        <w:t>El personaje se mueve en línea recta hacia el lugar donde se le dé click.</w:t>
       </w:r>
     </w:p>
     <w:p>
@@ -293,23 +193,7 @@
         <w:rPr>
           <w:lang w:val="es-ES"/>
         </w:rPr>
-        <w:t xml:space="preserve">El personaje principal puede disparar dando </w:t>
-      </w:r>
-      <w:proofErr w:type="spellStart"/>
-      <w:proofErr w:type="gramStart"/>
-      <w:r>
-        <w:rPr>
-          <w:lang w:val="es-ES"/>
-        </w:rPr>
-        <w:t>click</w:t>
-      </w:r>
-      <w:proofErr w:type="spellEnd"/>
-      <w:proofErr w:type="gramEnd"/>
-      <w:r>
-        <w:rPr>
-          <w:lang w:val="es-ES"/>
-        </w:rPr>
-        <w:t>, el disparó saldrá en la dirección a la que se encuentre el mouse</w:t>
+        <w:t>El personaje principal puede disparar dando click, el disparó saldrá en la dirección a la que se encuentre el mouse</w:t>
       </w:r>
       <w:r>
         <w:rPr>
@@ -401,6 +285,472 @@
           <w:lang w:val="es-ES"/>
         </w:rPr>
         <w:t>Se añadió un script para mantener la cámara a la misma altura en un plano, siguiendo al personaje.</w:t>
+      </w:r>
+    </w:p>
+    <w:p>
+      <w:pPr>
+        <w:rPr>
+          <w:lang w:val="es-ES"/>
+        </w:rPr>
+      </w:pPr>
+      <w:r>
+        <w:rPr>
+          <w:lang w:val="es-ES"/>
+        </w:rPr>
+        <w:t>Entrega de Avances 3.</w:t>
+      </w:r>
+    </w:p>
+    <w:p>
+      <w:pPr>
+        <w:pStyle w:val="ListParagraph"/>
+        <w:numPr>
+          <w:ilvl w:val="0"/>
+          <w:numId w:val="1"/>
+        </w:numPr>
+        <w:rPr>
+          <w:lang w:val="es-ES"/>
+        </w:rPr>
+      </w:pPr>
+      <w:r>
+        <w:rPr>
+          <w:lang w:val="es-ES"/>
+        </w:rPr>
+        <w:t>Se terminó de implementar las 3 armas principales:</w:t>
+      </w:r>
+    </w:p>
+    <w:p>
+      <w:pPr>
+        <w:pStyle w:val="ListParagraph"/>
+        <w:numPr>
+          <w:ilvl w:val="1"/>
+          <w:numId w:val="1"/>
+        </w:numPr>
+        <w:rPr>
+          <w:lang w:val="es-ES"/>
+        </w:rPr>
+      </w:pPr>
+      <w:r>
+        <w:rPr>
+          <w:lang w:val="es-ES"/>
+        </w:rPr>
+        <w:t>Lanza llamas: Lanza muchas llamas en un rango muy corto pero con mucho daño, las llamas pueden atravesar paredes.</w:t>
+      </w:r>
+    </w:p>
+    <w:p>
+      <w:pPr>
+        <w:pStyle w:val="ListParagraph"/>
+        <w:numPr>
+          <w:ilvl w:val="1"/>
+          <w:numId w:val="1"/>
+        </w:numPr>
+        <w:rPr>
+          <w:lang w:val="es-ES"/>
+        </w:rPr>
+      </w:pPr>
+      <w:r>
+        <w:rPr>
+          <w:noProof/>
+          <w:lang w:val="es-ES"/>
+        </w:rPr>
+        <w:lastRenderedPageBreak/>
+        <w:drawing>
+          <wp:inline distT="0" distB="0" distL="0" distR="0" wp14:anchorId="3FCDB823" wp14:editId="35EA4080">
+            <wp:extent cx="1579418" cy="1145048"/>
+            <wp:effectExtent l="0" t="0" r="1905" b="0"/>
+            <wp:docPr id="1961793434" name="Picture 3"/>
+            <wp:cNvGraphicFramePr>
+              <a:graphicFrameLocks xmlns:a="http://schemas.openxmlformats.org/drawingml/2006/main" noChangeAspect="1"/>
+            </wp:cNvGraphicFramePr>
+            <a:graphic xmlns:a="http://schemas.openxmlformats.org/drawingml/2006/main">
+              <a:graphicData uri="http://schemas.openxmlformats.org/drawingml/2006/picture">
+                <pic:pic xmlns:pic="http://schemas.openxmlformats.org/drawingml/2006/picture">
+                  <pic:nvPicPr>
+                    <pic:cNvPr id="0" name="Picture 3"/>
+                    <pic:cNvPicPr>
+                      <a:picLocks noChangeAspect="1" noChangeArrowheads="1"/>
+                    </pic:cNvPicPr>
+                  </pic:nvPicPr>
+                  <pic:blipFill>
+                    <a:blip r:embed="rId7">
+                      <a:extLst>
+                        <a:ext uri="{28A0092B-C50C-407E-A947-70E740481C1C}">
+                          <a14:useLocalDpi xmlns:a14="http://schemas.microsoft.com/office/drawing/2010/main" val="0"/>
+                        </a:ext>
+                      </a:extLst>
+                    </a:blip>
+                    <a:srcRect/>
+                    <a:stretch>
+                      <a:fillRect/>
+                    </a:stretch>
+                  </pic:blipFill>
+                  <pic:spPr bwMode="auto">
+                    <a:xfrm>
+                      <a:off x="0" y="0"/>
+                      <a:ext cx="1584667" cy="1148853"/>
+                    </a:xfrm>
+                    <a:prstGeom prst="rect">
+                      <a:avLst/>
+                    </a:prstGeom>
+                    <a:noFill/>
+                    <a:ln>
+                      <a:noFill/>
+                    </a:ln>
+                  </pic:spPr>
+                </pic:pic>
+              </a:graphicData>
+            </a:graphic>
+          </wp:inline>
+        </w:drawing>
+      </w:r>
+    </w:p>
+    <w:p>
+      <w:pPr>
+        <w:pStyle w:val="ListParagraph"/>
+        <w:numPr>
+          <w:ilvl w:val="1"/>
+          <w:numId w:val="1"/>
+        </w:numPr>
+        <w:rPr>
+          <w:lang w:val="es-ES"/>
+        </w:rPr>
+      </w:pPr>
+      <w:r>
+        <w:rPr>
+          <w:lang w:val="es-ES"/>
+        </w:rPr>
+        <w:t>Pistola: Lanza proyectiles con un alto rango pero poco daño, estos proyectiles también pueden atravesar paredes.</w:t>
+      </w:r>
+    </w:p>
+    <w:p>
+      <w:pPr>
+        <w:pStyle w:val="ListParagraph"/>
+        <w:ind w:left="1440"/>
+        <w:rPr>
+          <w:lang w:val="es-ES"/>
+        </w:rPr>
+      </w:pPr>
+      <w:r>
+        <w:rPr>
+          <w:noProof/>
+          <w:lang w:val="es-ES"/>
+        </w:rPr>
+        <w:drawing>
+          <wp:inline distT="0" distB="0" distL="0" distR="0" wp14:anchorId="31EC72AC" wp14:editId="613410FF">
+            <wp:extent cx="1805049" cy="1037069"/>
+            <wp:effectExtent l="0" t="0" r="5080" b="0"/>
+            <wp:docPr id="1821474791" name="Picture 1"/>
+            <wp:cNvGraphicFramePr>
+              <a:graphicFrameLocks xmlns:a="http://schemas.openxmlformats.org/drawingml/2006/main" noChangeAspect="1"/>
+            </wp:cNvGraphicFramePr>
+            <a:graphic xmlns:a="http://schemas.openxmlformats.org/drawingml/2006/main">
+              <a:graphicData uri="http://schemas.openxmlformats.org/drawingml/2006/picture">
+                <pic:pic xmlns:pic="http://schemas.openxmlformats.org/drawingml/2006/picture">
+                  <pic:nvPicPr>
+                    <pic:cNvPr id="0" name="Picture 1"/>
+                    <pic:cNvPicPr>
+                      <a:picLocks noChangeAspect="1" noChangeArrowheads="1"/>
+                    </pic:cNvPicPr>
+                  </pic:nvPicPr>
+                  <pic:blipFill>
+                    <a:blip r:embed="rId8" cstate="print">
+                      <a:extLst>
+                        <a:ext uri="{28A0092B-C50C-407E-A947-70E740481C1C}">
+                          <a14:useLocalDpi xmlns:a14="http://schemas.microsoft.com/office/drawing/2010/main" val="0"/>
+                        </a:ext>
+                      </a:extLst>
+                    </a:blip>
+                    <a:srcRect/>
+                    <a:stretch>
+                      <a:fillRect/>
+                    </a:stretch>
+                  </pic:blipFill>
+                  <pic:spPr bwMode="auto">
+                    <a:xfrm>
+                      <a:off x="0" y="0"/>
+                      <a:ext cx="1824048" cy="1047985"/>
+                    </a:xfrm>
+                    <a:prstGeom prst="rect">
+                      <a:avLst/>
+                    </a:prstGeom>
+                    <a:noFill/>
+                    <a:ln>
+                      <a:noFill/>
+                    </a:ln>
+                  </pic:spPr>
+                </pic:pic>
+              </a:graphicData>
+            </a:graphic>
+          </wp:inline>
+        </w:drawing>
+      </w:r>
+    </w:p>
+    <w:p>
+      <w:pPr>
+        <w:pStyle w:val="ListParagraph"/>
+        <w:numPr>
+          <w:ilvl w:val="1"/>
+          <w:numId w:val="1"/>
+        </w:numPr>
+        <w:rPr>
+          <w:lang w:val="es-ES"/>
+        </w:rPr>
+      </w:pPr>
+      <w:r>
+        <w:rPr>
+          <w:lang w:val="es-ES"/>
+        </w:rPr>
+        <w:t>Lanza Cohetes: Lanza un cohete que explota al tocar cualquier otro objeto o desaparece después de un tiempo determinado.</w:t>
+      </w:r>
+    </w:p>
+    <w:p>
+      <w:pPr>
+        <w:pStyle w:val="ListParagraph"/>
+        <w:ind w:left="1440"/>
+        <w:rPr>
+          <w:lang w:val="es-ES"/>
+        </w:rPr>
+      </w:pPr>
+      <w:r>
+        <w:rPr>
+          <w:noProof/>
+          <w:lang w:val="es-ES"/>
+        </w:rPr>
+        <w:drawing>
+          <wp:inline distT="0" distB="0" distL="0" distR="0" wp14:anchorId="20A4DD29" wp14:editId="38A93DB1">
+            <wp:extent cx="1751610" cy="1232322"/>
+            <wp:effectExtent l="0" t="0" r="1270" b="6350"/>
+            <wp:docPr id="1245735085" name="Picture 2"/>
+            <wp:cNvGraphicFramePr>
+              <a:graphicFrameLocks xmlns:a="http://schemas.openxmlformats.org/drawingml/2006/main" noChangeAspect="1"/>
+            </wp:cNvGraphicFramePr>
+            <a:graphic xmlns:a="http://schemas.openxmlformats.org/drawingml/2006/main">
+              <a:graphicData uri="http://schemas.openxmlformats.org/drawingml/2006/picture">
+                <pic:pic xmlns:pic="http://schemas.openxmlformats.org/drawingml/2006/picture">
+                  <pic:nvPicPr>
+                    <pic:cNvPr id="0" name="Picture 2"/>
+                    <pic:cNvPicPr>
+                      <a:picLocks noChangeAspect="1" noChangeArrowheads="1"/>
+                    </pic:cNvPicPr>
+                  </pic:nvPicPr>
+                  <pic:blipFill>
+                    <a:blip r:embed="rId9" cstate="print">
+                      <a:extLst>
+                        <a:ext uri="{28A0092B-C50C-407E-A947-70E740481C1C}">
+                          <a14:useLocalDpi xmlns:a14="http://schemas.microsoft.com/office/drawing/2010/main" val="0"/>
+                        </a:ext>
+                      </a:extLst>
+                    </a:blip>
+                    <a:srcRect/>
+                    <a:stretch>
+                      <a:fillRect/>
+                    </a:stretch>
+                  </pic:blipFill>
+                  <pic:spPr bwMode="auto">
+                    <a:xfrm>
+                      <a:off x="0" y="0"/>
+                      <a:ext cx="1763129" cy="1240426"/>
+                    </a:xfrm>
+                    <a:prstGeom prst="rect">
+                      <a:avLst/>
+                    </a:prstGeom>
+                    <a:noFill/>
+                    <a:ln>
+                      <a:noFill/>
+                    </a:ln>
+                  </pic:spPr>
+                </pic:pic>
+              </a:graphicData>
+            </a:graphic>
+          </wp:inline>
+        </w:drawing>
+      </w:r>
+    </w:p>
+    <w:p>
+      <w:pPr>
+        <w:pStyle w:val="ListParagraph"/>
+        <w:numPr>
+          <w:ilvl w:val="0"/>
+          <w:numId w:val="1"/>
+        </w:numPr>
+        <w:rPr>
+          <w:lang w:val="es-ES"/>
+        </w:rPr>
+      </w:pPr>
+      <w:r>
+        <w:rPr>
+          <w:lang w:val="es-ES"/>
+        </w:rPr>
+        <w:t>El jugador puede cambiar de arma utilizando A y D, para la siguiente y anterior arma respectivamente.</w:t>
+      </w:r>
+    </w:p>
+    <w:p>
+      <w:pPr>
+        <w:pStyle w:val="ListParagraph"/>
+        <w:numPr>
+          <w:ilvl w:val="0"/>
+          <w:numId w:val="1"/>
+        </w:numPr>
+        <w:rPr>
+          <w:lang w:val="es-ES"/>
+        </w:rPr>
+      </w:pPr>
+      <w:r>
+        <w:rPr>
+          <w:lang w:val="es-ES"/>
+        </w:rPr>
+        <w:t>Se añadieron botones que son activados con distintos tipos de armas.</w:t>
+      </w:r>
+    </w:p>
+    <w:p>
+      <w:pPr>
+        <w:pStyle w:val="ListParagraph"/>
+        <w:numPr>
+          <w:ilvl w:val="1"/>
+          <w:numId w:val="1"/>
+        </w:numPr>
+        <w:rPr>
+          <w:lang w:val="es-ES"/>
+        </w:rPr>
+      </w:pPr>
+      <w:r>
+        <w:rPr>
+          <w:lang w:val="es-ES"/>
+        </w:rPr>
+        <w:t>Boton verde: Se activa disparando con la pistola.</w:t>
+      </w:r>
+    </w:p>
+    <w:p>
+      <w:pPr>
+        <w:pStyle w:val="ListParagraph"/>
+        <w:numPr>
+          <w:ilvl w:val="1"/>
+          <w:numId w:val="1"/>
+        </w:numPr>
+        <w:rPr>
+          <w:lang w:val="es-ES"/>
+        </w:rPr>
+      </w:pPr>
+      <w:r>
+        <w:rPr>
+          <w:lang w:val="es-ES"/>
+        </w:rPr>
+        <w:t>Boton azul: Se activa disparando con el lanza cohetes.</w:t>
+      </w:r>
+    </w:p>
+    <w:p>
+      <w:pPr>
+        <w:pStyle w:val="ListParagraph"/>
+        <w:numPr>
+          <w:ilvl w:val="1"/>
+          <w:numId w:val="1"/>
+        </w:numPr>
+        <w:rPr>
+          <w:lang w:val="es-ES"/>
+        </w:rPr>
+      </w:pPr>
+      <w:r>
+        <w:rPr>
+          <w:lang w:val="es-ES"/>
+        </w:rPr>
+        <w:t>Boton naranja: Se activa disparando con el lanza llamas.</w:t>
+      </w:r>
+    </w:p>
+    <w:p>
+      <w:pPr>
+        <w:pStyle w:val="ListParagraph"/>
+        <w:numPr>
+          <w:ilvl w:val="0"/>
+          <w:numId w:val="1"/>
+        </w:numPr>
+        <w:rPr>
+          <w:lang w:val="es-ES"/>
+        </w:rPr>
+      </w:pPr>
+      <w:r>
+        <w:rPr>
+          <w:lang w:val="es-ES"/>
+        </w:rPr>
+        <w:t>Se añadieron puertas al escenario.</w:t>
+      </w:r>
+    </w:p>
+    <w:p>
+      <w:pPr>
+        <w:pStyle w:val="ListParagraph"/>
+        <w:numPr>
+          <w:ilvl w:val="0"/>
+          <w:numId w:val="1"/>
+        </w:numPr>
+        <w:rPr>
+          <w:lang w:val="es-ES"/>
+        </w:rPr>
+      </w:pPr>
+      <w:r>
+        <w:rPr>
+          <w:lang w:val="es-ES"/>
+        </w:rPr>
+        <w:t>Se añadió la clase Puzzle y un tipo de puzzle que consiste en activar botones en un orden determinado.</w:t>
+      </w:r>
+    </w:p>
+    <w:p>
+      <w:pPr>
+        <w:pStyle w:val="ListParagraph"/>
+        <w:rPr>
+          <w:lang w:val="es-ES"/>
+        </w:rPr>
+      </w:pPr>
+      <w:r>
+        <w:rPr>
+          <w:noProof/>
+          <w:lang w:val="es-ES"/>
+        </w:rPr>
+        <w:drawing>
+          <wp:inline distT="0" distB="0" distL="0" distR="0" wp14:anchorId="043C4120" wp14:editId="13849F2A">
+            <wp:extent cx="2891641" cy="1788972"/>
+            <wp:effectExtent l="0" t="0" r="4445" b="1905"/>
+            <wp:docPr id="1364769422" name="Picture 4"/>
+            <wp:cNvGraphicFramePr>
+              <a:graphicFrameLocks xmlns:a="http://schemas.openxmlformats.org/drawingml/2006/main" noChangeAspect="1"/>
+            </wp:cNvGraphicFramePr>
+            <a:graphic xmlns:a="http://schemas.openxmlformats.org/drawingml/2006/main">
+              <a:graphicData uri="http://schemas.openxmlformats.org/drawingml/2006/picture">
+                <pic:pic xmlns:pic="http://schemas.openxmlformats.org/drawingml/2006/picture">
+                  <pic:nvPicPr>
+                    <pic:cNvPr id="0" name="Picture 4"/>
+                    <pic:cNvPicPr>
+                      <a:picLocks noChangeAspect="1" noChangeArrowheads="1"/>
+                    </pic:cNvPicPr>
+                  </pic:nvPicPr>
+                  <pic:blipFill>
+                    <a:blip r:embed="rId10" cstate="print">
+                      <a:extLst>
+                        <a:ext uri="{28A0092B-C50C-407E-A947-70E740481C1C}">
+                          <a14:useLocalDpi xmlns:a14="http://schemas.microsoft.com/office/drawing/2010/main" val="0"/>
+                        </a:ext>
+                      </a:extLst>
+                    </a:blip>
+                    <a:srcRect/>
+                    <a:stretch>
+                      <a:fillRect/>
+                    </a:stretch>
+                  </pic:blipFill>
+                  <pic:spPr bwMode="auto">
+                    <a:xfrm>
+                      <a:off x="0" y="0"/>
+                      <a:ext cx="2895547" cy="1791388"/>
+                    </a:xfrm>
+                    <a:prstGeom prst="rect">
+                      <a:avLst/>
+                    </a:prstGeom>
+                    <a:noFill/>
+                    <a:ln>
+                      <a:noFill/>
+                    </a:ln>
+                  </pic:spPr>
+                </pic:pic>
+              </a:graphicData>
+            </a:graphic>
+          </wp:inline>
+        </w:drawing>
       </w:r>
     </w:p>
     <w:sectPr>

</xml_diff>